<commit_message>
update "old" correct excel
....this means you can start editing this sheet again Sophia
</commit_message>
<xml_diff>
--- a/writing/drafts/draft1/hillslope_project_draft1.docx
+++ b/writing/drafts/draft1/hillslope_project_draft1.docx
@@ -130,23 +130,23 @@
           <w:sz w:val="24"/>
           <w:szCs w:val="24"/>
         </w:rPr>
-        <w:t xml:space="preserve"> sediment flux,</w:t>
-      </w:r>
-      <w:r>
-        <w:rPr>
-          <w:rFonts w:ascii="Times New Roman" w:hAnsi="Times New Roman" w:cs="Times New Roman"/>
-          <w:sz w:val="24"/>
-          <w:szCs w:val="24"/>
-        </w:rPr>
-        <w:t xml:space="preserve"> </w:t>
-      </w:r>
-      <w:r>
-        <w:rPr>
-          <w:rFonts w:ascii="Times New Roman" w:hAnsi="Times New Roman" w:cs="Times New Roman"/>
-          <w:sz w:val="24"/>
-          <w:szCs w:val="24"/>
-        </w:rPr>
-        <w:t xml:space="preserve">grain size distributions, and </w:t>
+        <w:t xml:space="preserve"> grain size distributions, </w:t>
+      </w:r>
+      <w:r>
+        <w:rPr>
+          <w:rFonts w:ascii="Times New Roman" w:hAnsi="Times New Roman" w:cs="Times New Roman"/>
+          <w:sz w:val="24"/>
+          <w:szCs w:val="24"/>
+        </w:rPr>
+        <w:t xml:space="preserve">channel, </w:t>
+      </w:r>
+      <w:r>
+        <w:rPr>
+          <w:rFonts w:ascii="Times New Roman" w:hAnsi="Times New Roman" w:cs="Times New Roman"/>
+          <w:sz w:val="24"/>
+          <w:szCs w:val="24"/>
+        </w:rPr>
+        <w:t xml:space="preserve">and </w:t>
       </w:r>
       <w:r>
         <w:rPr>
@@ -735,7 +735,39 @@
           <w:szCs w:val="24"/>
           <w:lang w:eastAsia="zh-CN"/>
         </w:rPr>
-        <w:t xml:space="preserve"> with intermittent flow in Last Chance canyon (Figure 1).</w:t>
+        <w:t xml:space="preserve"> with intermittent flow in Last Chance canyon (Figure 1</w:t>
+      </w:r>
+      <w:r>
+        <w:rPr>
+          <w:rFonts w:ascii="Times New Roman" w:hAnsi="Times New Roman" w:cs="Times New Roman"/>
+          <w:kern w:val="2"/>
+          <w:sz w:val="24"/>
+          <w:szCs w:val="24"/>
+          <w:lang w:eastAsia="zh-CN"/>
+        </w:rPr>
+        <w:t xml:space="preserve">, map </w:t>
+      </w:r>
+      <w:proofErr w:type="spellStart"/>
+      <w:r>
+        <w:rPr>
+          <w:rFonts w:ascii="Times New Roman" w:hAnsi="Times New Roman" w:cs="Times New Roman"/>
+          <w:kern w:val="2"/>
+          <w:sz w:val="24"/>
+          <w:szCs w:val="24"/>
+          <w:lang w:eastAsia="zh-CN"/>
+        </w:rPr>
+        <w:t>ffigure</w:t>
+      </w:r>
+      <w:proofErr w:type="spellEnd"/>
+      <w:r>
+        <w:rPr>
+          <w:rFonts w:ascii="Times New Roman" w:hAnsi="Times New Roman" w:cs="Times New Roman"/>
+          <w:kern w:val="2"/>
+          <w:sz w:val="24"/>
+          <w:szCs w:val="24"/>
+          <w:lang w:eastAsia="zh-CN"/>
+        </w:rPr>
+        <w:t>).</w:t>
       </w:r>
       <w:r>
         <w:rPr>
@@ -1209,7 +1241,7 @@
           <w:szCs w:val="24"/>
           <w:lang w:eastAsia="zh-CN"/>
         </w:rPr>
-        <w:t>ANALYSIS</w:t>
+        <w:t>RESULTS</w:t>
       </w:r>
     </w:p>
     <w:p>
@@ -1255,6 +1287,50 @@
           <w:lang w:eastAsia="zh-CN"/>
         </w:rPr>
         <w:t>We expect that precipitation more readily infiltrates into sandstones, widening and generating new fractures, and making bedrock more erodible. We will compare modeled sediment size distributions and bedding plane thicknesses between sandstones and carbonates. This approach will help elucidate how variance in bed spacing allows for diffusive hillslopes to be generated from bedrock.</w:t>
+      </w:r>
+    </w:p>
+    <w:p>
+      <w:pPr>
+        <w:spacing w:line="240" w:lineRule="auto"/>
+        <w:rPr>
+          <w:rFonts w:ascii="Times New Roman" w:hAnsi="Times New Roman" w:cs="Times New Roman"/>
+          <w:b/>
+          <w:sz w:val="24"/>
+          <w:szCs w:val="24"/>
+          <w:lang w:eastAsia="zh-CN"/>
+        </w:rPr>
+      </w:pPr>
+      <w:r>
+        <w:rPr>
+          <w:rFonts w:ascii="Times New Roman" w:hAnsi="Times New Roman" w:cs="Times New Roman"/>
+          <w:b/>
+          <w:sz w:val="24"/>
+          <w:szCs w:val="24"/>
+          <w:lang w:eastAsia="zh-CN"/>
+        </w:rPr>
+        <w:t>DISCUSSION</w:t>
+      </w:r>
+    </w:p>
+    <w:p>
+      <w:pPr>
+        <w:spacing w:line="240" w:lineRule="auto"/>
+        <w:rPr>
+          <w:rFonts w:ascii="Times New Roman" w:hAnsi="Times New Roman" w:cs="Times New Roman"/>
+          <w:b/>
+          <w:sz w:val="24"/>
+          <w:szCs w:val="24"/>
+          <w:lang w:eastAsia="zh-CN"/>
+        </w:rPr>
+      </w:pPr>
+      <w:r>
+        <w:rPr>
+          <w:rFonts w:ascii="Times New Roman" w:hAnsi="Times New Roman" w:cs="Times New Roman"/>
+          <w:b/>
+          <w:sz w:val="24"/>
+          <w:szCs w:val="24"/>
+          <w:lang w:eastAsia="zh-CN"/>
+        </w:rPr>
+        <w:t>FUTURE WORK</w:t>
       </w:r>
     </w:p>
     <w:p>

</xml_diff>